<commit_message>
Final version added as PDF into Deliverables
</commit_message>
<xml_diff>
--- a/Documentation/RASD myTaxiService - final.docx
+++ b/Documentation/RASD myTaxiService - final.docx
@@ -102,8 +102,8 @@
     <w:p>
       <w:pPr>
         <w:spacing w:after="122" w:line="240" w:lineRule="auto"/>
-        <w:ind w:left="898"/>
-        <w:jc w:val="left"/>
+        <w:ind w:left="0"/>
+        <w:jc w:val="center"/>
       </w:pPr>
       <w:r>
         <w:rPr>
@@ -129,8 +129,8 @@
     <w:p>
       <w:pPr>
         <w:spacing w:after="122" w:line="240" w:lineRule="auto"/>
-        <w:ind w:left="442"/>
-        <w:jc w:val="left"/>
+        <w:ind w:left="0"/>
+        <w:jc w:val="center"/>
       </w:pPr>
       <w:r>
         <w:rPr>
@@ -186,8 +186,8 @@
     <w:p>
       <w:pPr>
         <w:spacing w:after="244" w:line="240" w:lineRule="auto"/>
-        <w:ind w:left="120" w:right="0" w:firstLine="0"/>
-        <w:jc w:val="left"/>
+        <w:ind w:left="0" w:right="0" w:firstLine="0"/>
+        <w:jc w:val="center"/>
       </w:pPr>
       <w:proofErr w:type="spellStart"/>
       <w:r>
@@ -294,7 +294,15 @@
         <w:rPr>
           <w:sz w:val="24"/>
         </w:rPr>
-        <w:t>November</w:t>
+        <w:t>Nove</w:t>
+      </w:r>
+      <w:bookmarkStart w:id="0" w:name="_GoBack"/>
+      <w:bookmarkEnd w:id="0"/>
+      <w:r>
+        <w:rPr>
+          <w:sz w:val="24"/>
+        </w:rPr>
+        <w:t>mber</w:t>
       </w:r>
       <w:r>
         <w:rPr>
@@ -4483,23 +4491,23 @@
       <w:pPr>
         <w:pStyle w:val="Heading1"/>
       </w:pPr>
-      <w:bookmarkStart w:id="0" w:name="_Toc434495300"/>
+      <w:bookmarkStart w:id="1" w:name="_Toc434495300"/>
       <w:r>
         <w:lastRenderedPageBreak/>
         <w:t>Introduction</w:t>
       </w:r>
-      <w:bookmarkEnd w:id="0"/>
+      <w:bookmarkEnd w:id="1"/>
     </w:p>
     <w:p>
       <w:pPr>
         <w:pStyle w:val="Heading2"/>
         <w:ind w:left="709"/>
       </w:pPr>
-      <w:bookmarkStart w:id="1" w:name="_Toc434495301"/>
+      <w:bookmarkStart w:id="2" w:name="_Toc434495301"/>
       <w:r>
         <w:t>Purpose</w:t>
       </w:r>
-      <w:bookmarkEnd w:id="1"/>
+      <w:bookmarkEnd w:id="2"/>
     </w:p>
     <w:p>
       <w:pPr>
@@ -4540,11 +4548,11 @@
         <w:pStyle w:val="Heading2"/>
         <w:ind w:left="709" w:hanging="567"/>
       </w:pPr>
-      <w:bookmarkStart w:id="2" w:name="_Toc434495302"/>
+      <w:bookmarkStart w:id="3" w:name="_Toc434495302"/>
       <w:r>
         <w:t>Scope</w:t>
       </w:r>
-      <w:bookmarkEnd w:id="2"/>
+      <w:bookmarkEnd w:id="3"/>
     </w:p>
     <w:p>
       <w:pPr>
@@ -4818,11 +4826,11 @@
         <w:pStyle w:val="Heading2"/>
         <w:ind w:left="709"/>
       </w:pPr>
-      <w:bookmarkStart w:id="3" w:name="_Toc434495303"/>
+      <w:bookmarkStart w:id="4" w:name="_Toc434495303"/>
       <w:r>
         <w:t>Glossary</w:t>
       </w:r>
-      <w:bookmarkEnd w:id="3"/>
+      <w:bookmarkEnd w:id="4"/>
     </w:p>
     <w:p>
       <w:pPr>
@@ -5367,11 +5375,11 @@
         <w:spacing w:before="240"/>
         <w:ind w:left="709"/>
       </w:pPr>
-      <w:bookmarkStart w:id="4" w:name="_Toc434495304"/>
+      <w:bookmarkStart w:id="5" w:name="_Toc434495304"/>
       <w:r>
         <w:t>Reference Documents</w:t>
       </w:r>
-      <w:bookmarkEnd w:id="4"/>
+      <w:bookmarkEnd w:id="5"/>
     </w:p>
     <w:p>
       <w:pPr>
@@ -5420,14 +5428,14 @@
         <w:pStyle w:val="Heading2"/>
         <w:ind w:left="709"/>
       </w:pPr>
-      <w:bookmarkStart w:id="5" w:name="_Toc434495305"/>
+      <w:bookmarkStart w:id="6" w:name="_Toc434495305"/>
       <w:r>
         <w:t>Document</w:t>
       </w:r>
       <w:r>
         <w:t xml:space="preserve"> Overview</w:t>
       </w:r>
-      <w:bookmarkEnd w:id="5"/>
+      <w:bookmarkEnd w:id="6"/>
     </w:p>
     <w:p>
       <w:pPr>
@@ -5524,23 +5532,23 @@
       <w:pPr>
         <w:pStyle w:val="Heading1"/>
       </w:pPr>
-      <w:bookmarkStart w:id="6" w:name="_Toc434495306"/>
+      <w:bookmarkStart w:id="7" w:name="_Toc434495306"/>
       <w:r>
         <w:lastRenderedPageBreak/>
         <w:t>Overall Description</w:t>
       </w:r>
-      <w:bookmarkEnd w:id="6"/>
+      <w:bookmarkEnd w:id="7"/>
     </w:p>
     <w:p>
       <w:pPr>
         <w:pStyle w:val="Heading2"/>
         <w:ind w:left="709"/>
       </w:pPr>
-      <w:bookmarkStart w:id="7" w:name="_Toc434495307"/>
+      <w:bookmarkStart w:id="8" w:name="_Toc434495307"/>
       <w:r>
         <w:t>Product perspective</w:t>
       </w:r>
-      <w:bookmarkEnd w:id="7"/>
+      <w:bookmarkEnd w:id="8"/>
     </w:p>
     <w:p>
       <w:pPr>
@@ -5641,14 +5649,14 @@
         <w:pStyle w:val="Heading2"/>
         <w:ind w:left="709"/>
       </w:pPr>
-      <w:bookmarkStart w:id="8" w:name="_Toc434495308"/>
+      <w:bookmarkStart w:id="9" w:name="_Toc434495308"/>
       <w:r>
         <w:t>Identify</w:t>
       </w:r>
       <w:r>
         <w:t>ing stakeholders</w:t>
       </w:r>
-      <w:bookmarkEnd w:id="8"/>
+      <w:bookmarkEnd w:id="9"/>
     </w:p>
     <w:p>
       <w:pPr>
@@ -5797,11 +5805,11 @@
         <w:pStyle w:val="Heading2"/>
         <w:ind w:left="709"/>
       </w:pPr>
-      <w:bookmarkStart w:id="9" w:name="_Toc434495309"/>
+      <w:bookmarkStart w:id="10" w:name="_Toc434495309"/>
       <w:r>
         <w:t>User characteristics</w:t>
       </w:r>
-      <w:bookmarkEnd w:id="9"/>
+      <w:bookmarkEnd w:id="10"/>
     </w:p>
     <w:p>
       <w:pPr>
@@ -5835,11 +5843,11 @@
         <w:pStyle w:val="Heading2"/>
         <w:ind w:left="709"/>
       </w:pPr>
-      <w:bookmarkStart w:id="10" w:name="_Toc434495310"/>
+      <w:bookmarkStart w:id="11" w:name="_Toc434495310"/>
       <w:r>
         <w:t>Actors identifying</w:t>
       </w:r>
-      <w:bookmarkEnd w:id="10"/>
+      <w:bookmarkEnd w:id="11"/>
     </w:p>
     <w:p>
       <w:pPr>
@@ -6017,11 +6025,11 @@
         <w:pStyle w:val="Heading2"/>
         <w:ind w:left="709"/>
       </w:pPr>
-      <w:bookmarkStart w:id="11" w:name="_Toc434495311"/>
+      <w:bookmarkStart w:id="12" w:name="_Toc434495311"/>
       <w:r>
         <w:t>Goals</w:t>
       </w:r>
-      <w:bookmarkEnd w:id="11"/>
+      <w:bookmarkEnd w:id="12"/>
     </w:p>
     <w:p>
       <w:pPr>
@@ -6280,11 +6288,11 @@
         <w:pStyle w:val="Heading2"/>
         <w:ind w:left="709"/>
       </w:pPr>
-      <w:bookmarkStart w:id="12" w:name="_Toc434495312"/>
+      <w:bookmarkStart w:id="13" w:name="_Toc434495312"/>
       <w:r>
         <w:t>Domain properties</w:t>
       </w:r>
-      <w:bookmarkEnd w:id="12"/>
+      <w:bookmarkEnd w:id="13"/>
     </w:p>
     <w:p>
       <w:pPr>
@@ -6395,18 +6403,18 @@
         <w:pStyle w:val="Heading2"/>
         <w:ind w:left="709"/>
       </w:pPr>
-      <w:bookmarkStart w:id="13" w:name="_Toc434495313"/>
+      <w:bookmarkStart w:id="14" w:name="_Toc434495313"/>
       <w:r>
         <w:t>Constraints</w:t>
       </w:r>
-      <w:bookmarkEnd w:id="13"/>
+      <w:bookmarkEnd w:id="14"/>
     </w:p>
     <w:p>
       <w:pPr>
         <w:pStyle w:val="Heading3"/>
         <w:ind w:left="1418"/>
       </w:pPr>
-      <w:bookmarkStart w:id="14" w:name="_Toc434495314"/>
+      <w:bookmarkStart w:id="15" w:name="_Toc434495314"/>
       <w:r>
         <w:rPr>
           <w:szCs w:val="22"/>
@@ -6416,7 +6424,7 @@
       <w:r>
         <w:t xml:space="preserve"> policies</w:t>
       </w:r>
-      <w:bookmarkEnd w:id="14"/>
+      <w:bookmarkEnd w:id="15"/>
     </w:p>
     <w:p>
       <w:pPr>
@@ -6439,11 +6447,11 @@
         <w:pStyle w:val="Heading3"/>
         <w:ind w:left="1418"/>
       </w:pPr>
-      <w:bookmarkStart w:id="15" w:name="_Toc434495315"/>
+      <w:bookmarkStart w:id="16" w:name="_Toc434495315"/>
       <w:r>
         <w:t>Hardware limitation</w:t>
       </w:r>
-      <w:bookmarkEnd w:id="15"/>
+      <w:bookmarkEnd w:id="16"/>
     </w:p>
     <w:p>
       <w:pPr>
@@ -6458,11 +6466,11 @@
         <w:pStyle w:val="Heading3"/>
         <w:ind w:left="1418"/>
       </w:pPr>
-      <w:bookmarkStart w:id="16" w:name="_Toc434495316"/>
+      <w:bookmarkStart w:id="17" w:name="_Toc434495316"/>
       <w:r>
         <w:t>Interfaces to other applications</w:t>
       </w:r>
-      <w:bookmarkEnd w:id="16"/>
+      <w:bookmarkEnd w:id="17"/>
     </w:p>
     <w:p>
       <w:pPr>
@@ -6500,11 +6508,11 @@
         <w:pStyle w:val="Heading3"/>
         <w:ind w:left="1418"/>
       </w:pPr>
-      <w:bookmarkStart w:id="17" w:name="_Toc434495317"/>
+      <w:bookmarkStart w:id="18" w:name="_Toc434495317"/>
       <w:r>
         <w:t>Parallel operation</w:t>
       </w:r>
-      <w:bookmarkEnd w:id="17"/>
+      <w:bookmarkEnd w:id="18"/>
     </w:p>
     <w:p>
       <w:pPr>
@@ -6527,11 +6535,11 @@
         <w:pStyle w:val="Heading2"/>
         <w:ind w:left="709"/>
       </w:pPr>
-      <w:bookmarkStart w:id="18" w:name="_Toc434495318"/>
+      <w:bookmarkStart w:id="19" w:name="_Toc434495318"/>
       <w:r>
         <w:t>Assumptions</w:t>
       </w:r>
-      <w:bookmarkEnd w:id="18"/>
+      <w:bookmarkEnd w:id="19"/>
       <w:r>
         <w:t xml:space="preserve"> </w:t>
       </w:r>
@@ -6715,12 +6723,12 @@
         <w:pStyle w:val="Heading2"/>
         <w:ind w:left="709"/>
       </w:pPr>
-      <w:bookmarkStart w:id="19" w:name="_Toc434495319"/>
+      <w:bookmarkStart w:id="20" w:name="_Toc434495319"/>
       <w:r>
         <w:lastRenderedPageBreak/>
         <w:t>Future possible implementation</w:t>
       </w:r>
-      <w:bookmarkEnd w:id="19"/>
+      <w:bookmarkEnd w:id="20"/>
     </w:p>
     <w:p>
       <w:pPr>
@@ -6816,23 +6824,23 @@
       <w:pPr>
         <w:pStyle w:val="Heading1"/>
       </w:pPr>
-      <w:bookmarkStart w:id="20" w:name="_Toc434495320"/>
+      <w:bookmarkStart w:id="21" w:name="_Toc434495320"/>
       <w:r>
         <w:lastRenderedPageBreak/>
         <w:t>Specific Requirements</w:t>
       </w:r>
-      <w:bookmarkEnd w:id="20"/>
+      <w:bookmarkEnd w:id="21"/>
     </w:p>
     <w:p>
       <w:pPr>
         <w:pStyle w:val="Heading2"/>
         <w:ind w:left="709"/>
       </w:pPr>
-      <w:bookmarkStart w:id="21" w:name="_Toc434495321"/>
+      <w:bookmarkStart w:id="22" w:name="_Toc434495321"/>
       <w:r>
         <w:t>External Interface Requirements</w:t>
       </w:r>
-      <w:bookmarkEnd w:id="21"/>
+      <w:bookmarkEnd w:id="22"/>
     </w:p>
     <w:p>
       <w:pPr>
@@ -6840,11 +6848,11 @@
         <w:spacing w:after="240"/>
         <w:ind w:left="1418"/>
       </w:pPr>
-      <w:bookmarkStart w:id="22" w:name="_Toc434495322"/>
+      <w:bookmarkStart w:id="23" w:name="_Toc434495322"/>
       <w:r>
         <w:t>User Interfaces</w:t>
       </w:r>
-      <w:bookmarkEnd w:id="22"/>
+      <w:bookmarkEnd w:id="23"/>
     </w:p>
     <w:p>
       <w:pPr>
@@ -8964,12 +8972,12 @@
         <w:spacing w:after="240"/>
         <w:ind w:left="1418"/>
       </w:pPr>
-      <w:bookmarkStart w:id="23" w:name="_Toc434495323"/>
+      <w:bookmarkStart w:id="24" w:name="_Toc434495323"/>
       <w:r>
         <w:lastRenderedPageBreak/>
         <w:t>API interfaces</w:t>
       </w:r>
-      <w:bookmarkEnd w:id="23"/>
+      <w:bookmarkEnd w:id="24"/>
     </w:p>
     <w:p>
       <w:pPr>
@@ -9029,11 +9037,11 @@
         <w:spacing w:after="240"/>
         <w:ind w:left="1418"/>
       </w:pPr>
-      <w:bookmarkStart w:id="24" w:name="_Toc434495324"/>
+      <w:bookmarkStart w:id="25" w:name="_Toc434495324"/>
       <w:r>
         <w:t>Hardware Interfaces</w:t>
       </w:r>
-      <w:bookmarkEnd w:id="24"/>
+      <w:bookmarkEnd w:id="25"/>
     </w:p>
     <w:p>
       <w:pPr>
@@ -9050,14 +9058,14 @@
         <w:spacing w:after="240"/>
         <w:ind w:left="1418"/>
       </w:pPr>
-      <w:bookmarkStart w:id="25" w:name="_Toc434495325"/>
+      <w:bookmarkStart w:id="26" w:name="_Toc434495325"/>
       <w:r>
         <w:rPr>
           <w:rStyle w:val="Heading3Char"/>
         </w:rPr>
         <w:t>Software Interfaces</w:t>
       </w:r>
-      <w:bookmarkEnd w:id="25"/>
+      <w:bookmarkEnd w:id="26"/>
     </w:p>
     <w:p>
       <w:pPr>
@@ -9135,11 +9143,11 @@
       <w:pPr>
         <w:pStyle w:val="Heading2"/>
       </w:pPr>
-      <w:bookmarkStart w:id="26" w:name="_Toc434495326"/>
+      <w:bookmarkStart w:id="27" w:name="_Toc434495326"/>
       <w:r>
         <w:t>Functional Requirements</w:t>
       </w:r>
-      <w:bookmarkEnd w:id="26"/>
+      <w:bookmarkEnd w:id="27"/>
     </w:p>
     <w:p>
       <w:pPr>
@@ -10490,12 +10498,12 @@
       <w:pPr>
         <w:pStyle w:val="Heading2"/>
       </w:pPr>
-      <w:bookmarkStart w:id="27" w:name="_Toc434495327"/>
+      <w:bookmarkStart w:id="28" w:name="_Toc434495327"/>
       <w:r>
         <w:lastRenderedPageBreak/>
         <w:t>The world and the machine</w:t>
       </w:r>
-      <w:bookmarkEnd w:id="27"/>
+      <w:bookmarkEnd w:id="28"/>
     </w:p>
     <w:p>
       <w:pPr>
@@ -10977,12 +10985,12 @@
       <w:pPr>
         <w:pStyle w:val="Heading2"/>
       </w:pPr>
-      <w:bookmarkStart w:id="28" w:name="_Toc434495328"/>
+      <w:bookmarkStart w:id="29" w:name="_Toc434495328"/>
       <w:r>
         <w:lastRenderedPageBreak/>
         <w:t>Scenarios</w:t>
       </w:r>
-      <w:bookmarkEnd w:id="28"/>
+      <w:bookmarkEnd w:id="29"/>
     </w:p>
     <w:p>
       <w:pPr>
@@ -10990,11 +10998,11 @@
         <w:spacing w:after="240"/>
         <w:ind w:left="1418"/>
       </w:pPr>
-      <w:bookmarkStart w:id="29" w:name="_Toc434495329"/>
+      <w:bookmarkStart w:id="30" w:name="_Toc434495329"/>
       <w:r>
         <w:t>Scenario 1</w:t>
       </w:r>
-      <w:bookmarkEnd w:id="29"/>
+      <w:bookmarkEnd w:id="30"/>
     </w:p>
     <w:p>
       <w:pPr>
@@ -11021,11 +11029,11 @@
         <w:spacing w:after="240"/>
         <w:ind w:left="1418"/>
       </w:pPr>
-      <w:bookmarkStart w:id="30" w:name="_Toc434495330"/>
+      <w:bookmarkStart w:id="31" w:name="_Toc434495330"/>
       <w:r>
         <w:t>Scenario 2</w:t>
       </w:r>
-      <w:bookmarkEnd w:id="30"/>
+      <w:bookmarkEnd w:id="31"/>
     </w:p>
     <w:p>
       <w:pPr>
@@ -11131,11 +11139,11 @@
         <w:spacing w:after="240"/>
         <w:ind w:left="1418"/>
       </w:pPr>
-      <w:bookmarkStart w:id="31" w:name="_Toc434495331"/>
+      <w:bookmarkStart w:id="32" w:name="_Toc434495331"/>
       <w:r>
         <w:t>Scenario 3</w:t>
       </w:r>
-      <w:bookmarkEnd w:id="31"/>
+      <w:bookmarkEnd w:id="32"/>
     </w:p>
     <w:p>
       <w:pPr>
@@ -11163,11 +11171,11 @@
         <w:spacing w:after="240"/>
         <w:ind w:left="1418"/>
       </w:pPr>
-      <w:bookmarkStart w:id="32" w:name="_Toc434495332"/>
+      <w:bookmarkStart w:id="33" w:name="_Toc434495332"/>
       <w:r>
         <w:t>Scenario 4</w:t>
       </w:r>
-      <w:bookmarkEnd w:id="32"/>
+      <w:bookmarkEnd w:id="33"/>
     </w:p>
     <w:p>
       <w:pPr>
@@ -11202,12 +11210,12 @@
       <w:pPr>
         <w:pStyle w:val="Heading2"/>
       </w:pPr>
-      <w:bookmarkStart w:id="33" w:name="_Toc434495333"/>
+      <w:bookmarkStart w:id="34" w:name="_Toc434495333"/>
       <w:r>
         <w:lastRenderedPageBreak/>
         <w:t>UML Models</w:t>
       </w:r>
-      <w:bookmarkEnd w:id="33"/>
+      <w:bookmarkEnd w:id="34"/>
     </w:p>
     <w:p>
       <w:pPr>
@@ -11215,11 +11223,11 @@
         <w:spacing w:after="240"/>
         <w:ind w:left="1418"/>
       </w:pPr>
-      <w:bookmarkStart w:id="34" w:name="_Toc434495334"/>
+      <w:bookmarkStart w:id="35" w:name="_Toc434495334"/>
       <w:r>
         <w:t>Use Case</w:t>
       </w:r>
-      <w:bookmarkEnd w:id="34"/>
+      <w:bookmarkEnd w:id="35"/>
     </w:p>
     <w:p>
       <w:pPr>
@@ -16703,12 +16711,12 @@
         <w:spacing w:after="240"/>
         <w:ind w:left="1418"/>
       </w:pPr>
-      <w:bookmarkStart w:id="35" w:name="_Toc434495335"/>
+      <w:bookmarkStart w:id="36" w:name="_Toc434495335"/>
       <w:r>
         <w:lastRenderedPageBreak/>
         <w:t>Class Diagram</w:t>
       </w:r>
-      <w:bookmarkEnd w:id="35"/>
+      <w:bookmarkEnd w:id="36"/>
       <w:r>
         <w:tab/>
       </w:r>
@@ -16803,12 +16811,12 @@
         <w:spacing w:after="240"/>
         <w:ind w:left="1418"/>
       </w:pPr>
-      <w:bookmarkStart w:id="36" w:name="_Toc434495336"/>
+      <w:bookmarkStart w:id="37" w:name="_Toc434495336"/>
       <w:r>
         <w:lastRenderedPageBreak/>
         <w:t>Sequence Diagram</w:t>
       </w:r>
-      <w:bookmarkEnd w:id="36"/>
+      <w:bookmarkEnd w:id="37"/>
     </w:p>
     <w:p>
       <w:pPr>
@@ -17277,7 +17285,7 @@
         <w:spacing w:after="240"/>
         <w:ind w:left="1276" w:hanging="567"/>
       </w:pPr>
-      <w:bookmarkStart w:id="37" w:name="_Toc434495337"/>
+      <w:bookmarkStart w:id="38" w:name="_Toc434495337"/>
       <w:r>
         <w:lastRenderedPageBreak/>
         <w:t xml:space="preserve">State </w:t>
@@ -17285,7 +17293,7 @@
       <w:r>
         <w:t>Chart diagrams</w:t>
       </w:r>
-      <w:bookmarkEnd w:id="37"/>
+      <w:bookmarkEnd w:id="38"/>
     </w:p>
     <w:p>
       <w:pPr>
@@ -17455,11 +17463,11 @@
         <w:pStyle w:val="Heading2"/>
         <w:ind w:left="709"/>
       </w:pPr>
-      <w:bookmarkStart w:id="38" w:name="_Toc434495338"/>
+      <w:bookmarkStart w:id="39" w:name="_Toc434495338"/>
       <w:r>
         <w:t>Non Functional Requirements</w:t>
       </w:r>
-      <w:bookmarkEnd w:id="38"/>
+      <w:bookmarkEnd w:id="39"/>
     </w:p>
     <w:p>
       <w:pPr>
@@ -17467,11 +17475,11 @@
         <w:spacing w:after="240"/>
         <w:ind w:left="1276" w:hanging="567"/>
       </w:pPr>
-      <w:bookmarkStart w:id="39" w:name="_Toc434495339"/>
+      <w:bookmarkStart w:id="40" w:name="_Toc434495339"/>
       <w:r>
         <w:t>Performance Requirements</w:t>
       </w:r>
-      <w:bookmarkEnd w:id="39"/>
+      <w:bookmarkEnd w:id="40"/>
     </w:p>
     <w:p>
       <w:pPr>
@@ -17488,11 +17496,11 @@
         <w:spacing w:after="240"/>
         <w:ind w:left="1276" w:hanging="567"/>
       </w:pPr>
-      <w:bookmarkStart w:id="40" w:name="_Toc434495340"/>
+      <w:bookmarkStart w:id="41" w:name="_Toc434495340"/>
       <w:r>
         <w:t>Software System Attributes</w:t>
       </w:r>
-      <w:bookmarkEnd w:id="40"/>
+      <w:bookmarkEnd w:id="41"/>
     </w:p>
     <w:p>
       <w:pPr>
@@ -17676,23 +17684,23 @@
         <w:pStyle w:val="Heading1"/>
         <w:ind w:left="567" w:hanging="567"/>
       </w:pPr>
-      <w:bookmarkStart w:id="41" w:name="_Toc434495341"/>
+      <w:bookmarkStart w:id="42" w:name="_Toc434495341"/>
       <w:r>
         <w:lastRenderedPageBreak/>
         <w:t>Appendix</w:t>
       </w:r>
-      <w:bookmarkEnd w:id="41"/>
+      <w:bookmarkEnd w:id="42"/>
     </w:p>
     <w:p>
       <w:pPr>
         <w:pStyle w:val="Heading2"/>
         <w:ind w:left="709"/>
       </w:pPr>
-      <w:bookmarkStart w:id="42" w:name="_Toc434495342"/>
+      <w:bookmarkStart w:id="43" w:name="_Toc434495342"/>
       <w:r>
         <w:t>Alloy</w:t>
       </w:r>
-      <w:bookmarkEnd w:id="42"/>
+      <w:bookmarkEnd w:id="43"/>
     </w:p>
     <w:p>
       <w:pPr>
@@ -17906,12 +17914,12 @@
       <w:pPr>
         <w:pStyle w:val="Heading2"/>
       </w:pPr>
-      <w:bookmarkStart w:id="43" w:name="_Toc434495343"/>
+      <w:bookmarkStart w:id="44" w:name="_Toc434495343"/>
       <w:r>
         <w:lastRenderedPageBreak/>
         <w:t>Worlds generated</w:t>
       </w:r>
-      <w:bookmarkEnd w:id="43"/>
+      <w:bookmarkEnd w:id="44"/>
     </w:p>
     <w:p>
       <w:pPr>
@@ -17944,14 +17952,14 @@
           <w:rFonts w:eastAsiaTheme="minorEastAsia"/>
         </w:rPr>
       </w:pPr>
-      <w:bookmarkStart w:id="44" w:name="_Toc434495344"/>
+      <w:bookmarkStart w:id="45" w:name="_Toc434495344"/>
       <w:r>
         <w:rPr>
           <w:rFonts w:eastAsiaTheme="minorEastAsia"/>
         </w:rPr>
         <w:t>General world</w:t>
       </w:r>
-      <w:bookmarkEnd w:id="44"/>
+      <w:bookmarkEnd w:id="45"/>
     </w:p>
     <w:p>
       <w:pPr>
@@ -18228,12 +18236,7 @@
         <w:jc w:val="center"/>
       </w:pPr>
       <w:r>
-        <w:t>Figur</w:t>
-      </w:r>
-      <w:bookmarkStart w:id="45" w:name="_GoBack"/>
-      <w:bookmarkEnd w:id="45"/>
-      <w:r>
-        <w:t>e 4.1</w:t>
+        <w:t>Figure 4.1</w:t>
       </w:r>
     </w:p>
     <w:sectPr>
@@ -18307,7 +18310,7 @@
       <w:rPr>
         <w:noProof/>
       </w:rPr>
-      <w:t>1</w:t>
+      <w:t>3</w:t>
     </w:r>
     <w:r>
       <w:fldChar w:fldCharType="end"/>
@@ -18364,7 +18367,7 @@
       <w:rPr>
         <w:noProof/>
       </w:rPr>
-      <w:t>6</w:t>
+      <w:t>44</w:t>
     </w:r>
     <w:r>
       <w:fldChar w:fldCharType="end"/>
@@ -18394,7 +18397,7 @@
       <w:rPr>
         <w:noProof/>
       </w:rPr>
-      <w:t>5</w:t>
+      <w:t>43</w:t>
     </w:r>
     <w:r>
       <w:fldChar w:fldCharType="end"/>
@@ -25319,7 +25322,7 @@
 </file>
 
 <file path=customXml/itemProps1.xml><?xml version="1.0" encoding="utf-8"?>
-<ds:datastoreItem xmlns:ds="http://schemas.openxmlformats.org/officeDocument/2006/customXml" ds:itemID="{A667B158-B413-41EC-B358-9DE0774A28F7}">
+<ds:datastoreItem xmlns:ds="http://schemas.openxmlformats.org/officeDocument/2006/customXml" ds:itemID="{ADD217C8-A802-440A-943E-2AD5973974A3}">
   <ds:schemaRefs>
     <ds:schemaRef ds:uri="http://schemas.openxmlformats.org/officeDocument/2006/bibliography"/>
   </ds:schemaRefs>

</xml_diff>